<commit_message>
gravity thing problem added
</commit_message>
<xml_diff>
--- a/physics/problems.docx
+++ b/physics/problems.docx
@@ -274,8 +274,6 @@
         </w:rPr>
         <w:t xml:space="preserve"> Since the ball needs to roll, what causes it to roll? What causes the angular acceleration? That is the friction with the ground that is translated only to torque.</w:t>
       </w:r>
-      <w:bookmarkStart w:id="0" w:name="_GoBack"/>
-      <w:bookmarkEnd w:id="0"/>
     </w:p>
     <w:p>
       <w:pPr>
@@ -1541,6 +1539,111 @@
     <w:p>
       <w:r>
         <w:t>Solving for x, and using the fact p_r/p_w = 5/9, we get x = 1/3, so 1-x or 2/3 is above water.</w:t>
+      </w:r>
+    </w:p>
+    <w:p/>
+    <w:p/>
+    <w:p/>
+    <w:p/>
+    <w:p/>
+    <w:p/>
+    <w:p/>
+    <w:p/>
+    <w:p/>
+    <w:p/>
+    <w:p>
+      <w:r>
+        <w:rPr>
+          <w:rFonts w:ascii="proxima-nova" w:hAnsi="proxima-nova" w:cs="Arial"/>
+          <w:noProof/>
+          <w:color w:val="4A4A4A"/>
+          <w:sz w:val="21"/>
+          <w:szCs w:val="21"/>
+        </w:rPr>
+        <w:lastRenderedPageBreak/>
+        <w:drawing>
+          <wp:inline distT="0" distB="0" distL="0" distR="0">
+            <wp:extent cx="5943600" cy="3684230"/>
+            <wp:effectExtent l="0" t="0" r="0" b="0"/>
+            <wp:docPr id="15" name="Picture 15" descr="https://i.gyazo.com/908bbd8e7d5ad53a34ec5e72b70ca459.png"/>
+            <wp:cNvGraphicFramePr>
+              <a:graphicFrameLocks xmlns:a="http://schemas.openxmlformats.org/drawingml/2006/main" noChangeAspect="1"/>
+            </wp:cNvGraphicFramePr>
+            <a:graphic xmlns:a="http://schemas.openxmlformats.org/drawingml/2006/main">
+              <a:graphicData uri="http://schemas.openxmlformats.org/drawingml/2006/picture">
+                <pic:pic xmlns:pic="http://schemas.openxmlformats.org/drawingml/2006/picture">
+                  <pic:nvPicPr>
+                    <pic:cNvPr id="0" name="js-image" descr="https://i.gyazo.com/908bbd8e7d5ad53a34ec5e72b70ca459.png"/>
+                    <pic:cNvPicPr>
+                      <a:picLocks noChangeAspect="1" noChangeArrowheads="1"/>
+                    </pic:cNvPicPr>
+                  </pic:nvPicPr>
+                  <pic:blipFill>
+                    <a:blip r:embed="rId18">
+                      <a:extLst>
+                        <a:ext uri="{28A0092B-C50C-407E-A947-70E740481C1C}">
+                          <a14:useLocalDpi xmlns:a14="http://schemas.microsoft.com/office/drawing/2010/main" val="0"/>
+                        </a:ext>
+                      </a:extLst>
+                    </a:blip>
+                    <a:srcRect/>
+                    <a:stretch>
+                      <a:fillRect/>
+                    </a:stretch>
+                  </pic:blipFill>
+                  <pic:spPr bwMode="auto">
+                    <a:xfrm>
+                      <a:off x="0" y="0"/>
+                      <a:ext cx="5943600" cy="3684230"/>
+                    </a:xfrm>
+                    <a:prstGeom prst="rect">
+                      <a:avLst/>
+                    </a:prstGeom>
+                    <a:noFill/>
+                    <a:ln>
+                      <a:noFill/>
+                    </a:ln>
+                  </pic:spPr>
+                </pic:pic>
+              </a:graphicData>
+            </a:graphic>
+          </wp:inline>
+        </w:drawing>
+      </w:r>
+    </w:p>
+    <w:p>
+      <w:r>
+        <w:t>We use the vis-viva equation, v^2 = GM(2/r – 1/a) where G is the gravitational constant, m is the mass of the central object, r is the distance from the satellite to the central mass, and a is the semi-major axis of the orbit path.</w:t>
+      </w:r>
+    </w:p>
+    <w:p>
+      <w:r>
+        <w:t>Here, we only need to consider one of the cases (2R, 3R, R/3, R/2). We will use 2r as the longer distance, and r/2 as the shorter.</w:t>
+      </w:r>
+    </w:p>
+    <w:p>
+      <w:r>
+        <w:t>For v_c, we have v_c = sqrt(GM(2/r – 1/r)) = sqrt(GM * 1/r).</w:t>
+      </w:r>
+    </w:p>
+    <w:p>
+      <w:r>
+        <w:t>For v_a, we have v_a = sqrt(GM(2/(r/2) – 1/(5/4r)) = sqrt(GM(16/5r)).</w:t>
+      </w:r>
+    </w:p>
+    <w:p>
+      <w:r>
+        <w:t>For v_b, we have v_b = sqrt(GM(2/2r) – 1/(5/4r)) = sqrt(GM(1/5R)).</w:t>
+      </w:r>
+    </w:p>
+    <w:p>
+      <w:r>
+        <w:t>Only answer C is true.</w:t>
+      </w:r>
+      <w:bookmarkStart w:id="0" w:name="_GoBack"/>
+      <w:bookmarkEnd w:id="0"/>
+      <w:r>
+        <w:t xml:space="preserve"> </w:t>
       </w:r>
     </w:p>
     <w:sectPr>

</xml_diff>